<commit_message>
#6 Sprint 1 used Deployment Diagram
</commit_message>
<xml_diff>
--- a/Deliverables/Sprint1/DESOFS_REPORT_TRUCKMOTION.docx
+++ b/Deliverables/Sprint1/DESOFS_REPORT_TRUCKMOTION.docx
@@ -6634,23 +6634,7 @@
             <w:noProof/>
             <w:lang w:val="en-GB"/>
           </w:rPr>
-          <w:t>Figure 3 - Data Flow Diag</w:t>
-        </w:r>
-        <w:r>
-          <w:rPr>
-            <w:rStyle w:val="Hyperlink"/>
-            <w:noProof/>
-            <w:lang w:val="en-GB"/>
-          </w:rPr>
-          <w:t>r</w:t>
-        </w:r>
-        <w:r>
-          <w:rPr>
-            <w:rStyle w:val="Hyperlink"/>
-            <w:noProof/>
-            <w:lang w:val="en-GB"/>
-          </w:rPr>
-          <w:t>am</w:t>
+          <w:t>Figure 3 - Data Flow Diagram</w:t>
         </w:r>
         <w:r>
           <w:rPr>
@@ -25470,9 +25454,9 @@
           <w:lang w:val="en-US"/>
         </w:rPr>
         <w:drawing>
-          <wp:inline distT="0" distB="0" distL="0" distR="0" wp14:anchorId="72AEF73D" wp14:editId="3C681A1B">
-            <wp:extent cx="4785360" cy="4115778"/>
-            <wp:effectExtent l="0" t="0" r="0" b="0"/>
+          <wp:inline distT="0" distB="0" distL="0" distR="0" wp14:anchorId="72AEF73D" wp14:editId="6A743D31">
+            <wp:extent cx="4793648" cy="4122781"/>
+            <wp:effectExtent l="0" t="0" r="6985" b="0"/>
             <wp:docPr id="1408202981" name="Picture 1"/>
             <wp:cNvGraphicFramePr>
               <a:graphicFrameLocks xmlns:a="http://schemas.openxmlformats.org/drawingml/2006/main" noChangeAspect="1"/>
@@ -25481,7 +25465,7 @@
               <a:graphicData uri="http://schemas.openxmlformats.org/drawingml/2006/picture">
                 <pic:pic xmlns:pic="http://schemas.openxmlformats.org/drawingml/2006/picture">
                   <pic:nvPicPr>
-                    <pic:cNvPr id="0" name="Picture 1"/>
+                    <pic:cNvPr id="1408202981" name="Picture 1"/>
                     <pic:cNvPicPr>
                       <a:picLocks noChangeAspect="1" noChangeArrowheads="1"/>
                     </pic:cNvPicPr>
@@ -25494,7 +25478,6 @@
                         </a:ext>
                       </a:extLst>
                     </a:blip>
-                    <a:srcRect/>
                     <a:stretch>
                       <a:fillRect/>
                     </a:stretch>
@@ -25502,7 +25485,7 @@
                   <pic:spPr bwMode="auto">
                     <a:xfrm>
                       <a:off x="0" y="0"/>
-                      <a:ext cx="4793648" cy="4122907"/>
+                      <a:ext cx="4793648" cy="4122781"/>
                     </a:xfrm>
                     <a:prstGeom prst="rect">
                       <a:avLst/>
@@ -36288,15 +36271,32 @@
         </w:rPr>
         <w:t xml:space="preserve">Threat Dragon, and it generated a full report possible to be seen </w:t>
       </w:r>
-      <w:hyperlink r:id="rId16" w:history="1">
-        <w:r>
-          <w:rPr>
-            <w:rStyle w:val="Hyperlink"/>
-            <w:lang w:val="en-GB"/>
-          </w:rPr>
-          <w:t>here</w:t>
-        </w:r>
-      </w:hyperlink>
+      <w:r>
+        <w:fldChar w:fldCharType="begin"/>
+      </w:r>
+      <w:r>
+        <w:rPr>
+          <w:lang w:val="en-GB"/>
+        </w:rPr>
+        <w:instrText>HYPERLINK "https://github.com/NunoMarmeleiro/desofs2024_M1C_3/blob/main/Deliverables/Documentation/ThreatModelingProcess/threatmodel.pdf"</w:instrText>
+      </w:r>
+      <w:r>
+        <w:fldChar w:fldCharType="separate"/>
+      </w:r>
+      <w:r>
+        <w:rPr>
+          <w:rStyle w:val="Hyperlink"/>
+          <w:lang w:val="en-GB"/>
+        </w:rPr>
+        <w:t>here</w:t>
+      </w:r>
+      <w:r>
+        <w:rPr>
+          <w:rStyle w:val="Hyperlink"/>
+          <w:lang w:val="en-GB"/>
+        </w:rPr>
+        <w:fldChar w:fldCharType="end"/>
+      </w:r>
       <w:r>
         <w:rPr>
           <w:lang w:val="en-GB"/>
@@ -36947,15 +36947,32 @@
         </w:rPr>
         <w:t xml:space="preserve">this </w:t>
       </w:r>
-      <w:hyperlink r:id="rId17" w:history="1">
-        <w:r>
-          <w:rPr>
-            <w:rStyle w:val="Hyperlink"/>
-            <w:lang w:val="en-GB"/>
-          </w:rPr>
-          <w:t>PDF</w:t>
-        </w:r>
-      </w:hyperlink>
+      <w:r>
+        <w:fldChar w:fldCharType="begin"/>
+      </w:r>
+      <w:r>
+        <w:rPr>
+          <w:lang w:val="en-GB"/>
+        </w:rPr>
+        <w:instrText>HYPERLINK "https://github.com/NunoMarmeleiro/desofs2024_M1C_3/blob/main/Deliverables/Documentation/ThreatModelingProcess/threatmodel.pdf"</w:instrText>
+      </w:r>
+      <w:r>
+        <w:fldChar w:fldCharType="separate"/>
+      </w:r>
+      <w:r>
+        <w:rPr>
+          <w:rStyle w:val="Hyperlink"/>
+          <w:lang w:val="en-GB"/>
+        </w:rPr>
+        <w:t>PDF</w:t>
+      </w:r>
+      <w:r>
+        <w:rPr>
+          <w:rStyle w:val="Hyperlink"/>
+          <w:lang w:val="en-GB"/>
+        </w:rPr>
+        <w:fldChar w:fldCharType="end"/>
+      </w:r>
       <w:r>
         <w:rPr>
           <w:lang w:val="en-GB"/>
@@ -39689,7 +39706,7 @@
             <wp:cNvGraphicFramePr/>
             <a:graphic xmlns:a="http://schemas.openxmlformats.org/drawingml/2006/main">
               <a:graphicData uri="http://schemas.openxmlformats.org/drawingml/2006/chart">
-                <c:chart xmlns:c="http://schemas.openxmlformats.org/drawingml/2006/chart" xmlns:r="http://schemas.openxmlformats.org/officeDocument/2006/relationships" r:id="rId18"/>
+                <c:chart xmlns:c="http://schemas.openxmlformats.org/drawingml/2006/chart" xmlns:r="http://schemas.openxmlformats.org/officeDocument/2006/relationships" r:id="rId16"/>
               </a:graphicData>
             </a:graphic>
           </wp:inline>
@@ -40211,7 +40228,7 @@
         </w:rPr>
         <w:t xml:space="preserve"> check all the details about all the sections and see the formulas executed for the results, the excel file is available </w:t>
       </w:r>
-      <w:hyperlink r:id="rId19" w:history="1">
+      <w:hyperlink r:id="rId17" w:history="1">
         <w:r>
           <w:rPr>
             <w:rStyle w:val="Hyperlink"/>
@@ -41233,7 +41250,7 @@
         </w:rPr>
         <w:t xml:space="preserve"> showed within this report can be found in the folder </w:t>
       </w:r>
-      <w:hyperlink r:id="rId20" w:history="1">
+      <w:hyperlink r:id="rId18" w:history="1">
         <w:r>
           <w:rPr>
             <w:rStyle w:val="Hyperlink"/>
@@ -41597,7 +41614,7 @@
     </w:sdt>
     <w:customXmlInsRangeEnd w:id="117"/>
     <w:sectPr>
-      <w:footerReference w:type="default" r:id="rId21"/>
+      <w:footerReference w:type="default" r:id="rId19"/>
       <w:pgSz w:w="12240" w:h="15840" w:code="1"/>
       <w:pgMar w:top="1440" w:right="1440" w:bottom="1440" w:left="1440" w:header="720" w:footer="1296" w:gutter="0"/>
       <w:cols w:space="720"/>
@@ -53561,100 +53578,11 @@
 </file>
 
 <file path=customXml/item3.xml><?xml version="1.0" encoding="utf-8"?>
-<b:Sources xmlns:b="http://schemas.openxmlformats.org/officeDocument/2006/bibliography" xmlns="http://schemas.openxmlformats.org/officeDocument/2006/bibliography" SelectedStyle="\IEEE2006OfficeOnline.xsl" StyleName="IEEE" Version="2006">
-  <b:Source>
-    <b:Tag>Obj23</b:Tag>
-    <b:SourceType>InternetSite</b:SourceType>
-    <b:Guid>{D345889B-3289-43D6-BA8B-BDE7ABDAF2C8}</b:Guid>
-    <b:Title>UML</b:Title>
-    <b:Year>2023</b:Year>
-    <b:Author>
-      <b:Author>
-        <b:NameList>
-          <b:Person>
-            <b:Last>Object Management Group®</b:Last>
-            <b:First>Inc.</b:First>
-          </b:Person>
-        </b:NameList>
-      </b:Author>
-    </b:Author>
-    <b:ProductionCompany>Unified Modeling Language</b:ProductionCompany>
-    <b:URL>https://www.uml.org/</b:URL>
-    <b:RefOrder>1</b:RefOrder>
-  </b:Source>
-  <b:Source>
-    <b:Tag>DESOFST5</b:Tag>
-    <b:SourceType>Misc</b:SourceType>
-    <b:Guid>{708A0BE4-8477-48E9-9765-9BBBE0650C33}</b:Guid>
-    <b:Title>Secure Software Development Process</b:Title>
-    <b:Year>2024</b:Year>
-    <b:Month>April</b:Month>
-    <b:Author>
-      <b:Author>
-        <b:NameList>
-          <b:Person>
-            <b:Last>Sousa</b:Last>
-            <b:First>Paulo</b:First>
-            <b:Middle>Baltarejo</b:Middle>
-          </b:Person>
-        </b:NameList>
-      </b:Author>
-    </b:Author>
-    <b:City>Porto</b:City>
-    <b:StateProvince>Porto</b:StateProvince>
-    <b:CountryRegion>Portugal</b:CountryRegion>
-    <b:Publisher>Instituto Superior de Engenharia do Porto</b:Publisher>
-    <b:URL>https://moodle.isep.ipp.pt/pluginfile.php/368100/mod_resource/content/3/T5.pdf</b:URL>
-    <b:RefOrder>4</b:RefOrder>
-  </b:Source>
-  <b:Source>
-    <b:Tag>OWA</b:Tag>
-    <b:SourceType>InternetSite</b:SourceType>
-    <b:Guid>{E9DDCAD0-E2F5-485E-944C-DEE420A7FFE1}</b:Guid>
-    <b:Author>
-      <b:Author>
-        <b:NameList>
-          <b:Person>
-            <b:Last>OWASP</b:Last>
-          </b:Person>
-        </b:NameList>
-      </b:Author>
-    </b:Author>
-    <b:Title>OWASP</b:Title>
-    <b:InternetSiteTitle>OWASP</b:InternetSiteTitle>
-    <b:URL>https://owasp.org/www-community/Threat_Modeling</b:URL>
-    <b:Year>2024</b:Year>
-    <b:RefOrder>2</b:RefOrder>
-  </b:Source>
-  <b:Source>
-    <b:Tag>Lin24</b:Tag>
-    <b:SourceType>InternetSite</b:SourceType>
-    <b:Guid>{5A90196B-8878-4F2A-9BCE-93073B7E4BF9}</b:Guid>
-    <b:Title>LinkedIn</b:Title>
-    <b:InternetSiteTitle>LinkedIn</b:InternetSiteTitle>
-    <b:Year>2024</b:Year>
-    <b:URL>https://www.linkedin.com/advice/0/what-main-steps-deliverables-security-testing</b:URL>
-    <b:Author>
-      <b:Author>
-        <b:NameList>
-          <b:Person>
-            <b:Last>Sharma</b:Last>
-            <b:First>Shivani</b:First>
-          </b:Person>
-          <b:Person>
-            <b:Last>Gupta</b:Last>
-            <b:First>Ankita</b:First>
-          </b:Person>
-          <b:Person>
-            <b:Last>BM</b:Last>
-            <b:First>Arjun</b:First>
-          </b:Person>
-        </b:NameList>
-      </b:Author>
-    </b:Author>
-    <b:RefOrder>3</b:RefOrder>
-  </b:Source>
-</b:Sources>
+<p:properties xmlns:p="http://schemas.microsoft.com/office/2006/metadata/properties" xmlns:xsi="http://www.w3.org/2001/XMLSchema-instance" xmlns:pc="http://schemas.microsoft.com/office/infopath/2007/PartnerControls">
+  <documentManagement>
+    <_activity xmlns="6d73545b-8cef-4243-9cba-7ecc389a5002" xsi:nil="true"/>
+  </documentManagement>
+</p:properties>
 </file>
 
 <file path=customXml/item4.xml><?xml version="1.0" encoding="utf-8"?>
@@ -53887,11 +53815,100 @@
 </file>
 
 <file path=customXml/item5.xml><?xml version="1.0" encoding="utf-8"?>
-<p:properties xmlns:p="http://schemas.microsoft.com/office/2006/metadata/properties" xmlns:xsi="http://www.w3.org/2001/XMLSchema-instance" xmlns:pc="http://schemas.microsoft.com/office/infopath/2007/PartnerControls">
-  <documentManagement>
-    <_activity xmlns="6d73545b-8cef-4243-9cba-7ecc389a5002" xsi:nil="true"/>
-  </documentManagement>
-</p:properties>
+<b:Sources xmlns:b="http://schemas.openxmlformats.org/officeDocument/2006/bibliography" xmlns="http://schemas.openxmlformats.org/officeDocument/2006/bibliography" SelectedStyle="\IEEE2006OfficeOnline.xsl" StyleName="IEEE" Version="2006">
+  <b:Source>
+    <b:Tag>Obj23</b:Tag>
+    <b:SourceType>InternetSite</b:SourceType>
+    <b:Guid>{D345889B-3289-43D6-BA8B-BDE7ABDAF2C8}</b:Guid>
+    <b:Title>UML</b:Title>
+    <b:Year>2023</b:Year>
+    <b:Author>
+      <b:Author>
+        <b:NameList>
+          <b:Person>
+            <b:Last>Object Management Group®</b:Last>
+            <b:First>Inc.</b:First>
+          </b:Person>
+        </b:NameList>
+      </b:Author>
+    </b:Author>
+    <b:ProductionCompany>Unified Modeling Language</b:ProductionCompany>
+    <b:URL>https://www.uml.org/</b:URL>
+    <b:RefOrder>1</b:RefOrder>
+  </b:Source>
+  <b:Source>
+    <b:Tag>DESOFST5</b:Tag>
+    <b:SourceType>Misc</b:SourceType>
+    <b:Guid>{708A0BE4-8477-48E9-9765-9BBBE0650C33}</b:Guid>
+    <b:Title>Secure Software Development Process</b:Title>
+    <b:Year>2024</b:Year>
+    <b:Month>April</b:Month>
+    <b:Author>
+      <b:Author>
+        <b:NameList>
+          <b:Person>
+            <b:Last>Sousa</b:Last>
+            <b:First>Paulo</b:First>
+            <b:Middle>Baltarejo</b:Middle>
+          </b:Person>
+        </b:NameList>
+      </b:Author>
+    </b:Author>
+    <b:City>Porto</b:City>
+    <b:StateProvince>Porto</b:StateProvince>
+    <b:CountryRegion>Portugal</b:CountryRegion>
+    <b:Publisher>Instituto Superior de Engenharia do Porto</b:Publisher>
+    <b:URL>https://moodle.isep.ipp.pt/pluginfile.php/368100/mod_resource/content/3/T5.pdf</b:URL>
+    <b:RefOrder>4</b:RefOrder>
+  </b:Source>
+  <b:Source>
+    <b:Tag>OWA</b:Tag>
+    <b:SourceType>InternetSite</b:SourceType>
+    <b:Guid>{E9DDCAD0-E2F5-485E-944C-DEE420A7FFE1}</b:Guid>
+    <b:Author>
+      <b:Author>
+        <b:NameList>
+          <b:Person>
+            <b:Last>OWASP</b:Last>
+          </b:Person>
+        </b:NameList>
+      </b:Author>
+    </b:Author>
+    <b:Title>OWASP</b:Title>
+    <b:InternetSiteTitle>OWASP</b:InternetSiteTitle>
+    <b:URL>https://owasp.org/www-community/Threat_Modeling</b:URL>
+    <b:Year>2024</b:Year>
+    <b:RefOrder>2</b:RefOrder>
+  </b:Source>
+  <b:Source>
+    <b:Tag>Lin24</b:Tag>
+    <b:SourceType>InternetSite</b:SourceType>
+    <b:Guid>{5A90196B-8878-4F2A-9BCE-93073B7E4BF9}</b:Guid>
+    <b:Title>LinkedIn</b:Title>
+    <b:InternetSiteTitle>LinkedIn</b:InternetSiteTitle>
+    <b:Year>2024</b:Year>
+    <b:URL>https://www.linkedin.com/advice/0/what-main-steps-deliverables-security-testing</b:URL>
+    <b:Author>
+      <b:Author>
+        <b:NameList>
+          <b:Person>
+            <b:Last>Sharma</b:Last>
+            <b:First>Shivani</b:First>
+          </b:Person>
+          <b:Person>
+            <b:Last>Gupta</b:Last>
+            <b:First>Ankita</b:First>
+          </b:Person>
+          <b:Person>
+            <b:Last>BM</b:Last>
+            <b:First>Arjun</b:First>
+          </b:Person>
+        </b:NameList>
+      </b:Author>
+    </b:Author>
+    <b:RefOrder>3</b:RefOrder>
+  </b:Source>
+</b:Sources>
 </file>
 
 <file path=customXml/itemProps1.xml><?xml version="1.0" encoding="utf-8"?>
@@ -53911,9 +53928,11 @@
 </file>
 
 <file path=customXml/itemProps3.xml><?xml version="1.0" encoding="utf-8"?>
-<ds:datastoreItem xmlns:ds="http://schemas.openxmlformats.org/officeDocument/2006/customXml" ds:itemID="{033273E3-9D6B-422E-9B14-71273086BA58}">
+<ds:datastoreItem xmlns:ds="http://schemas.openxmlformats.org/officeDocument/2006/customXml" ds:itemID="{0AF5A61F-E766-47A5-B0E1-05F498D6D87E}">
   <ds:schemaRefs>
-    <ds:schemaRef ds:uri="http://schemas.openxmlformats.org/officeDocument/2006/bibliography"/>
+    <ds:schemaRef ds:uri="http://schemas.microsoft.com/office/2006/metadata/properties"/>
+    <ds:schemaRef ds:uri="http://schemas.microsoft.com/office/infopath/2007/PartnerControls"/>
+    <ds:schemaRef ds:uri="6d73545b-8cef-4243-9cba-7ecc389a5002"/>
   </ds:schemaRefs>
 </ds:datastoreItem>
 </file>
@@ -53938,11 +53957,9 @@
 </file>
 
 <file path=customXml/itemProps5.xml><?xml version="1.0" encoding="utf-8"?>
-<ds:datastoreItem xmlns:ds="http://schemas.openxmlformats.org/officeDocument/2006/customXml" ds:itemID="{0AF5A61F-E766-47A5-B0E1-05F498D6D87E}">
+<ds:datastoreItem xmlns:ds="http://schemas.openxmlformats.org/officeDocument/2006/customXml" ds:itemID="{033273E3-9D6B-422E-9B14-71273086BA58}">
   <ds:schemaRefs>
-    <ds:schemaRef ds:uri="http://schemas.microsoft.com/office/2006/metadata/properties"/>
-    <ds:schemaRef ds:uri="http://schemas.microsoft.com/office/infopath/2007/PartnerControls"/>
-    <ds:schemaRef ds:uri="6d73545b-8cef-4243-9cba-7ecc389a5002"/>
+    <ds:schemaRef ds:uri="http://schemas.openxmlformats.org/officeDocument/2006/bibliography"/>
   </ds:schemaRefs>
 </ds:datastoreItem>
 </file>
</xml_diff>